<commit_message>
Fix Word Online table rendering by adding explicit cell widths to template
Co-authored-by: cutiips <134263686+cutiips@users.noreply.github.com>
</commit_message>
<xml_diff>
--- a/dist/template.docx
+++ b/dist/template.docx
@@ -88,6 +88,7 @@
     </w:p>
     <w:tbl>
       <w:tblPr>
+        <w:tblLayout w:type="fixed"/>
         <w:tblW w:w="5000" w:type="pct"/>
         <w:tblBorders>
           <w:top w:val="single" w:sz="4" w:color="94A3B8"/>
@@ -101,6 +102,7 @@
       <w:tr>
         <w:tc>
           <w:tcPr>
+            <w:tcW w:w="800" w:type="dxa"/>
             <w:shd w:val="clear" w:fill="1E3A5F"/>
           </w:tcPr>
           <w:p>
@@ -120,6 +122,7 @@
         </w:tc>
         <w:tc>
           <w:tcPr>
+            <w:tcW w:w="1600" w:type="dxa"/>
             <w:shd w:val="clear" w:fill="1E3A5F"/>
           </w:tcPr>
           <w:p>
@@ -139,6 +142,7 @@
         </w:tc>
         <w:tc>
           <w:tcPr>
+            <w:tcW w:w="1600" w:type="dxa"/>
             <w:shd w:val="clear" w:fill="1E3A5F"/>
           </w:tcPr>
           <w:p>
@@ -158,6 +162,7 @@
         </w:tc>
         <w:tc>
           <w:tcPr>
+            <w:tcW w:w="4000" w:type="dxa"/>
             <w:shd w:val="clear" w:fill="1E3A5F"/>
           </w:tcPr>
           <w:p>
@@ -179,6 +184,7 @@
       <w:tr>
         <w:tc>
           <w:tcPr>
+            <w:tcW w:w="800" w:type="dxa"/>
             <w:shd w:val="clear" w:fill="DBEAFE"/>
           </w:tcPr>
           <w:p>
@@ -197,6 +203,7 @@
         </w:tc>
         <w:tc>
           <w:tcPr>
+            <w:tcW w:w="1600" w:type="dxa"/>
             <w:shd w:val="clear" w:fill="DBEAFE"/>
           </w:tcPr>
           <w:p>
@@ -214,6 +221,7 @@
         </w:tc>
         <w:tc>
           <w:tcPr>
+            <w:tcW w:w="1600" w:type="dxa"/>
             <w:shd w:val="clear" w:fill="DBEAFE"/>
           </w:tcPr>
           <w:p>
@@ -231,6 +239,7 @@
         </w:tc>
         <w:tc>
           <w:tcPr>
+            <w:tcW w:w="4000" w:type="dxa"/>
             <w:shd w:val="clear" w:fill="DBEAFE"/>
           </w:tcPr>
           <w:p>
@@ -247,6 +256,7 @@
       <w:tr>
         <w:tc>
           <w:tcPr>
+            <w:tcW w:w="800" w:type="dxa"/>
             <w:shd w:val="clear" w:fill="DCFCE7"/>
           </w:tcPr>
           <w:p>
@@ -265,6 +275,7 @@
         </w:tc>
         <w:tc>
           <w:tcPr>
+            <w:tcW w:w="1600" w:type="dxa"/>
             <w:shd w:val="clear" w:fill="DCFCE7"/>
           </w:tcPr>
           <w:p>
@@ -282,6 +293,7 @@
         </w:tc>
         <w:tc>
           <w:tcPr>
+            <w:tcW w:w="1600" w:type="dxa"/>
             <w:shd w:val="clear" w:fill="DCFCE7"/>
           </w:tcPr>
           <w:p>
@@ -299,6 +311,7 @@
         </w:tc>
         <w:tc>
           <w:tcPr>
+            <w:tcW w:w="4000" w:type="dxa"/>
             <w:shd w:val="clear" w:fill="DCFCE7"/>
           </w:tcPr>
           <w:p>
@@ -315,6 +328,7 @@
       <w:tr>
         <w:tc>
           <w:tcPr>
+            <w:tcW w:w="800" w:type="dxa"/>
             <w:shd w:val="clear" w:fill="FEF9C3"/>
           </w:tcPr>
           <w:p>
@@ -333,6 +347,7 @@
         </w:tc>
         <w:tc>
           <w:tcPr>
+            <w:tcW w:w="1600" w:type="dxa"/>
             <w:shd w:val="clear" w:fill="FEF9C3"/>
           </w:tcPr>
           <w:p>
@@ -350,6 +365,7 @@
         </w:tc>
         <w:tc>
           <w:tcPr>
+            <w:tcW w:w="1600" w:type="dxa"/>
             <w:shd w:val="clear" w:fill="FEF9C3"/>
           </w:tcPr>
           <w:p>
@@ -367,6 +383,7 @@
         </w:tc>
         <w:tc>
           <w:tcPr>
+            <w:tcW w:w="4000" w:type="dxa"/>
             <w:shd w:val="clear" w:fill="FEF9C3"/>
           </w:tcPr>
           <w:p>
@@ -383,6 +400,7 @@
       <w:tr>
         <w:tc>
           <w:tcPr>
+            <w:tcW w:w="800" w:type="dxa"/>
             <w:shd w:val="clear" w:fill="FFEDD5"/>
           </w:tcPr>
           <w:p>
@@ -401,6 +419,7 @@
         </w:tc>
         <w:tc>
           <w:tcPr>
+            <w:tcW w:w="1600" w:type="dxa"/>
             <w:shd w:val="clear" w:fill="FFEDD5"/>
           </w:tcPr>
           <w:p>
@@ -418,6 +437,7 @@
         </w:tc>
         <w:tc>
           <w:tcPr>
+            <w:tcW w:w="1600" w:type="dxa"/>
             <w:shd w:val="clear" w:fill="FFEDD5"/>
           </w:tcPr>
           <w:p>
@@ -435,6 +455,7 @@
         </w:tc>
         <w:tc>
           <w:tcPr>
+            <w:tcW w:w="4000" w:type="dxa"/>
             <w:shd w:val="clear" w:fill="FFEDD5"/>
           </w:tcPr>
           <w:p>
@@ -451,6 +472,7 @@
       <w:tr>
         <w:tc>
           <w:tcPr>
+            <w:tcW w:w="800" w:type="dxa"/>
             <w:shd w:val="clear" w:fill="FFE4E6"/>
           </w:tcPr>
           <w:p>
@@ -469,6 +491,7 @@
         </w:tc>
         <w:tc>
           <w:tcPr>
+            <w:tcW w:w="1600" w:type="dxa"/>
             <w:shd w:val="clear" w:fill="FFE4E6"/>
           </w:tcPr>
           <w:p>
@@ -486,6 +509,7 @@
         </w:tc>
         <w:tc>
           <w:tcPr>
+            <w:tcW w:w="1600" w:type="dxa"/>
             <w:shd w:val="clear" w:fill="FFE4E6"/>
           </w:tcPr>
           <w:p>
@@ -503,6 +527,7 @@
         </w:tc>
         <w:tc>
           <w:tcPr>
+            <w:tcW w:w="4000" w:type="dxa"/>
             <w:shd w:val="clear" w:fill="FFE4E6"/>
           </w:tcPr>
           <w:p>

</xml_diff>

<commit_message>
Revert App.jsx to original and add conditional 3/5-zone support to template
Co-authored-by: cutiips <134263686+cutiips@users.noreply.github.com>
</commit_message>
<xml_diff>
--- a/dist/template.docx
+++ b/dist/template.docx
@@ -397,6 +397,11 @@
           </w:p>
         </w:tc>
       </w:tr>
+      <w:p>
+        <w:r>
+          <w:t>{#has5zones}</w:t>
+        </w:r>
+      </w:p>
       <w:tr>
         <w:tc>
           <w:tcPr>
@@ -469,6 +474,16 @@
           </w:p>
         </w:tc>
       </w:tr>
+      <w:p>
+        <w:r>
+          <w:t>{/has5zones}</w:t>
+        </w:r>
+      </w:p>
+      <w:p>
+        <w:r>
+          <w:t>{#has5zones}</w:t>
+        </w:r>
+      </w:p>
       <w:tr>
         <w:tc>
           <w:tcPr>
@@ -541,6 +556,11 @@
           </w:p>
         </w:tc>
       </w:tr>
+      <w:p>
+        <w:r>
+          <w:t>{/has5zones}</w:t>
+        </w:r>
+      </w:p>
     </w:tbl>
     <w:p>
       <w:pPr>

</xml_diff>